<commit_message>
Implemented admin guide link
</commit_message>
<xml_diff>
--- a/web/tech_guide.docx
+++ b/web/tech_guide.docx
@@ -2559,6 +2559,11 @@
       <w:bookmarkEnd w:id="10"/>
     </w:p>
     <w:p>
+      <w:pPr>
+        <w:rPr>
+          <w:lang w:val="el-GR"/>
+        </w:rPr>
+      </w:pPr>
       <w:r>
         <w:rPr>
           <w:lang w:val="el-GR"/>
@@ -2940,7 +2945,19 @@
         <w:rPr>
           <w:lang w:val="el-GR"/>
         </w:rPr>
-        <w:t>ώνει με ποιές επιλογές τις δεξιάς στήλης ταιριάζει</w:t>
+        <w:t xml:space="preserve">ώνει </w:t>
+      </w:r>
+      <w:r>
+        <w:rPr>
+          <w:lang w:val="el-GR"/>
+        </w:rPr>
+        <w:t>με ποιε</w:t>
+      </w:r>
+      <w:r>
+        <w:rPr>
+          <w:lang w:val="el-GR"/>
+        </w:rPr>
+        <w:t>ς επιλογές τις δεξιάς στήλης ταιριάζει</w:t>
       </w:r>
       <w:r>
         <w:rPr>
@@ -3163,6 +3180,9 @@
     <w:p>
       <w:pPr>
         <w:pStyle w:val="Heading2"/>
+        <w:rPr>
+          <w:lang w:val="el-GR"/>
+        </w:rPr>
       </w:pPr>
       <w:bookmarkStart w:id="11" w:name="_Toc427609254"/>
       <w:r>
@@ -4716,6 +4736,11 @@
       <w:bookmarkEnd w:id="16"/>
     </w:p>
     <w:p>
+      <w:pPr>
+        <w:rPr>
+          <w:lang w:val="el-GR"/>
+        </w:rPr>
+      </w:pPr>
       <w:r>
         <w:rPr>
           <w:lang w:val="el-GR"/>
@@ -4980,7 +5005,7 @@
         <w:noProof/>
         <w:lang w:val="el-GR"/>
       </w:rPr>
-      <w:t>9</w:t>
+      <w:t>6</w:t>
     </w:r>
     <w:r>
       <w:rPr>

</xml_diff>